<commit_message>
Updated Use cases. Added Test cases and Final technical report drafts
</commit_message>
<xml_diff>
--- a/docs/Notes.docx
+++ b/docs/Notes.docx
@@ -92,32 +92,28 @@
     </w:p>
     <w:p>
       <w:pPr>
+        <w:rPr>
+          <w:shd w:val="clear" w:color="auto" w:fill="FFFFFF"/>
+        </w:rPr>
+      </w:pPr>
+    </w:p>
+    <w:p>
+      <w:pPr>
         <w:pStyle w:val="1"/>
         <w:rPr>
           <w:shd w:val="clear" w:color="auto" w:fill="FFFFFF"/>
         </w:rPr>
       </w:pPr>
-    </w:p>
-    <w:p>
-      <w:pPr>
-        <w:pStyle w:val="1"/>
+      <w:r>
         <w:rPr>
           <w:shd w:val="clear" w:color="auto" w:fill="FFFFFF"/>
         </w:rPr>
-      </w:pPr>
-      <w:r>
-        <w:rPr>
-          <w:shd w:val="clear" w:color="auto" w:fill="FFFFFF"/>
-        </w:rPr>
         <w:t>Support email:</w:t>
       </w:r>
     </w:p>
     <w:p>
       <w:pPr>
         <w:rPr>
-          <w:rFonts w:cstheme="minorHAnsi"/>
-          <w:sz w:val="24"/>
-          <w:szCs w:val="24"/>
           <w:shd w:val="clear" w:color="auto" w:fill="FFFFFF"/>
         </w:rPr>
       </w:pPr>
@@ -135,9 +131,6 @@
       </w:hyperlink>
       <w:r>
         <w:rPr>
-          <w:rFonts w:cstheme="minorHAnsi"/>
-          <w:sz w:val="24"/>
-          <w:szCs w:val="24"/>
           <w:shd w:val="clear" w:color="auto" w:fill="FFFFFF"/>
         </w:rPr>
         <w:t>. Used to send emails to users when they forget the passwords.</w:t>
@@ -146,9 +139,6 @@
     <w:p>
       <w:pPr>
         <w:rPr>
-          <w:rFonts w:cstheme="minorHAnsi"/>
-          <w:sz w:val="24"/>
-          <w:szCs w:val="24"/>
           <w:shd w:val="clear" w:color="auto" w:fill="FFFFFF"/>
         </w:rPr>
       </w:pPr>
@@ -162,69 +152,24 @@
       </w:r>
     </w:p>
     <w:p>
-      <w:pPr>
-        <w:tabs>
-          <w:tab w:val="left" w:pos="1665"/>
-        </w:tabs>
-        <w:rPr>
-          <w:rFonts w:cstheme="minorHAnsi"/>
-          <w:sz w:val="24"/>
-          <w:szCs w:val="24"/>
-        </w:rPr>
-      </w:pPr>
-      <w:r>
-        <w:rPr>
-          <w:rFonts w:cstheme="minorHAnsi"/>
-          <w:sz w:val="24"/>
-          <w:szCs w:val="24"/>
-        </w:rPr>
+      <w:r>
         <w:t>Retrofit</w:t>
       </w:r>
       <w:r>
-        <w:rPr>
-          <w:rFonts w:cstheme="minorHAnsi"/>
-          <w:sz w:val="24"/>
-          <w:szCs w:val="24"/>
-        </w:rPr>
         <w:t xml:space="preserve"> – http requests</w:t>
       </w:r>
     </w:p>
     <w:p>
-      <w:pPr>
-        <w:rPr>
-          <w:rFonts w:cstheme="minorHAnsi"/>
-          <w:sz w:val="24"/>
-          <w:szCs w:val="24"/>
-        </w:rPr>
-      </w:pPr>
       <w:proofErr w:type="spellStart"/>
       <w:r>
-        <w:rPr>
-          <w:rFonts w:cstheme="minorHAnsi"/>
-          <w:sz w:val="24"/>
-          <w:szCs w:val="24"/>
-        </w:rPr>
         <w:t>ReactiveX</w:t>
       </w:r>
       <w:proofErr w:type="spellEnd"/>
       <w:r>
-        <w:rPr>
-          <w:rFonts w:cstheme="minorHAnsi"/>
-          <w:sz w:val="24"/>
-          <w:szCs w:val="24"/>
-        </w:rPr>
         <w:t xml:space="preserve"> – observer pattern</w:t>
       </w:r>
     </w:p>
-    <w:p>
-      <w:pPr>
-        <w:rPr>
-          <w:rFonts w:cstheme="minorHAnsi"/>
-          <w:sz w:val="24"/>
-          <w:szCs w:val="24"/>
-        </w:rPr>
-      </w:pPr>
-    </w:p>
+    <w:p/>
     <w:p>
       <w:pPr>
         <w:pStyle w:val="1"/>
@@ -234,16 +179,9 @@
       </w:r>
     </w:p>
     <w:p>
-      <w:pPr>
-        <w:rPr>
-          <w:rFonts w:cstheme="minorHAnsi"/>
-          <w:sz w:val="24"/>
-          <w:szCs w:val="24"/>
-        </w:rPr>
-      </w:pPr>
-      <w:r>
-        <w:rPr>
-          <w:rFonts w:cstheme="minorHAnsi"/>
+      <w:bookmarkStart w:id="0" w:name="_GoBack"/>
+      <w:r>
+        <w:rPr>
           <w:sz w:val="24"/>
           <w:szCs w:val="24"/>
         </w:rPr>
@@ -254,8 +192,6 @@
           <w:rPr>
             <w:rStyle w:val="a3"/>
             <w:rFonts w:cstheme="minorHAnsi"/>
-            <w:sz w:val="24"/>
-            <w:szCs w:val="24"/>
           </w:rPr>
           <w:t>https://romannurik.github.io/AndroidAssetStudio/icons-launcher.html</w:t>
         </w:r>
@@ -264,17 +200,11 @@
     <w:p>
       <w:pPr>
         <w:rPr>
+          <w:rStyle w:val="a3"/>
           <w:rFonts w:cstheme="minorHAnsi"/>
-          <w:sz w:val="24"/>
-          <w:szCs w:val="24"/>
-        </w:rPr>
-      </w:pPr>
-      <w:r>
-        <w:rPr>
-          <w:rFonts w:cstheme="minorHAnsi"/>
-          <w:sz w:val="24"/>
-          <w:szCs w:val="24"/>
-        </w:rPr>
+        </w:rPr>
+      </w:pPr>
+      <w:r>
         <w:t xml:space="preserve">Icon resources: </w:t>
       </w:r>
       <w:hyperlink r:id="rId11" w:history="1">
@@ -282,172 +212,138 @@
           <w:rPr>
             <w:rStyle w:val="a3"/>
             <w:rFonts w:cstheme="minorHAnsi"/>
-            <w:sz w:val="24"/>
-            <w:szCs w:val="24"/>
           </w:rPr>
           <w:t>https://material.io/tools/icons</w:t>
         </w:r>
       </w:hyperlink>
     </w:p>
     <w:p>
-      <w:pPr>
-        <w:rPr>
-          <w:rFonts w:cstheme="minorHAnsi"/>
+      <w:r>
+        <w:t xml:space="preserve">Color picker: </w:t>
+      </w:r>
+      <w:hyperlink r:id="rId12" w:history="1">
+        <w:r>
+          <w:rPr>
+            <w:rStyle w:val="a3"/>
+            <w:rFonts w:cstheme="minorHAnsi"/>
+          </w:rPr>
+          <w:t>http://www.color-hex.com/</w:t>
+        </w:r>
+      </w:hyperlink>
+    </w:p>
+    <w:p>
+      <w:pPr>
+        <w:rPr>
           <w:sz w:val="24"/>
           <w:szCs w:val="24"/>
         </w:rPr>
       </w:pPr>
     </w:p>
+    <w:bookmarkEnd w:id="0"/>
     <w:p>
       <w:pPr>
         <w:pStyle w:val="1"/>
       </w:pPr>
       <w:r>
+        <w:t>Articles:</w:t>
+      </w:r>
+    </w:p>
+    <w:p>
+      <w:r>
+        <w:t xml:space="preserve">Retrofit2 - </w:t>
+      </w:r>
+      <w:hyperlink r:id="rId13" w:history="1">
+        <w:r>
+          <w:rPr>
+            <w:rStyle w:val="a3"/>
+          </w:rPr>
+          <w:t>https://code.tutsplus.com/tutorials/sending-data-with-retrofit-2-http-client-for-android--cms-27845</w:t>
+        </w:r>
+      </w:hyperlink>
+    </w:p>
+    <w:p>
+      <w:r>
+        <w:t xml:space="preserve">Tabs adapter - </w:t>
+      </w:r>
+      <w:hyperlink r:id="rId14" w:anchor=".WxmxFYpKguV" w:history="1">
+        <w:r>
+          <w:rPr>
+            <w:rStyle w:val="a3"/>
+          </w:rPr>
+          <w:t>http://www.gadgetsaint.com/android/create-viewpager-tabs-android/#.WxmxFYpKguV</w:t>
+        </w:r>
+      </w:hyperlink>
+    </w:p>
+    <w:p>
+      <w:r>
+        <w:t xml:space="preserve">Swipe adapter - </w:t>
+      </w:r>
+      <w:hyperlink r:id="rId15" w:history="1">
+        <w:r>
+          <w:rPr>
+            <w:rStyle w:val="a3"/>
+          </w:rPr>
+          <w:t>https://medium.com/@ipaulpro/drag-and-swipe-with-recyclerview-b9456d2b1aaf</w:t>
+        </w:r>
+      </w:hyperlink>
+    </w:p>
+    <w:p>
+      <w:r>
+        <w:t xml:space="preserve">Room database - </w:t>
+      </w:r>
+      <w:hyperlink r:id="rId16" w:anchor="0" w:history="1">
+        <w:r>
+          <w:rPr>
+            <w:rStyle w:val="a3"/>
+          </w:rPr>
+          <w:t>https://codelabs.developers.google.com/codelabs/android-room-with-a-view/#0</w:t>
+        </w:r>
+      </w:hyperlink>
+    </w:p>
+    <w:p/>
+    <w:p>
+      <w:pPr>
+        <w:pStyle w:val="1"/>
+      </w:pPr>
+      <w:r>
         <w:t>TODO:</w:t>
       </w:r>
     </w:p>
     <w:p>
-      <w:pPr>
-        <w:rPr>
-          <w:rFonts w:cstheme="minorHAnsi"/>
-          <w:sz w:val="24"/>
-          <w:szCs w:val="24"/>
-        </w:rPr>
-      </w:pPr>
-      <w:r>
-        <w:rPr>
-          <w:rFonts w:cstheme="minorHAnsi"/>
-          <w:sz w:val="24"/>
-          <w:szCs w:val="24"/>
-        </w:rPr>
+      <w:r>
         <w:t>Remove password reset token from DB so it’s not used more than once.</w:t>
       </w:r>
     </w:p>
     <w:p>
-      <w:pPr>
-        <w:rPr>
-          <w:rFonts w:cstheme="minorHAnsi"/>
-          <w:sz w:val="24"/>
-          <w:szCs w:val="24"/>
-        </w:rPr>
-      </w:pPr>
-      <w:r>
-        <w:rPr>
-          <w:rFonts w:cstheme="minorHAnsi"/>
-          <w:sz w:val="24"/>
-          <w:szCs w:val="24"/>
-        </w:rPr>
+      <w:r>
         <w:t xml:space="preserve">When </w:t>
       </w:r>
       <w:proofErr w:type="spellStart"/>
       <w:proofErr w:type="gramStart"/>
       <w:r>
-        <w:rPr>
-          <w:rFonts w:cstheme="minorHAnsi"/>
-          <w:sz w:val="24"/>
-          <w:szCs w:val="24"/>
-        </w:rPr>
         <w:t>findOne</w:t>
       </w:r>
       <w:proofErr w:type="spellEnd"/>
       <w:r>
-        <w:rPr>
-          <w:rFonts w:cstheme="minorHAnsi"/>
-          <w:sz w:val="24"/>
-          <w:szCs w:val="24"/>
-        </w:rPr>
         <w:t>(</w:t>
       </w:r>
       <w:proofErr w:type="gramEnd"/>
       <w:r>
-        <w:rPr>
-          <w:rFonts w:cstheme="minorHAnsi"/>
-          <w:sz w:val="24"/>
-          <w:szCs w:val="24"/>
-        </w:rPr>
         <w:t>) doesn’t find any record in DB give a proper response to Android app.</w:t>
       </w:r>
     </w:p>
     <w:p>
-      <w:pPr>
-        <w:rPr>
-          <w:rFonts w:cstheme="minorHAnsi"/>
-          <w:sz w:val="24"/>
-          <w:szCs w:val="24"/>
-        </w:rPr>
-      </w:pPr>
-      <w:r>
-        <w:rPr>
-          <w:rFonts w:cstheme="minorHAnsi"/>
-          <w:sz w:val="24"/>
-          <w:szCs w:val="24"/>
-        </w:rPr>
+      <w:r>
         <w:t>Add check for existing email and username on user registration.</w:t>
       </w:r>
     </w:p>
     <w:p>
-      <w:pPr>
-        <w:rPr>
-          <w:rFonts w:cstheme="minorHAnsi"/>
-          <w:sz w:val="24"/>
-          <w:szCs w:val="24"/>
-        </w:rPr>
-      </w:pPr>
-      <w:r>
-        <w:rPr>
-          <w:rFonts w:cstheme="minorHAnsi"/>
-          <w:sz w:val="24"/>
-          <w:szCs w:val="24"/>
-        </w:rPr>
+      <w:r>
+        <w:lastRenderedPageBreak/>
         <w:t>Return an error when email is not valid or sanitize email.</w:t>
       </w:r>
     </w:p>
-    <w:p>
-      <w:pPr>
-        <w:rPr>
-          <w:rFonts w:cstheme="minorHAnsi"/>
-          <w:sz w:val="24"/>
-          <w:szCs w:val="24"/>
-        </w:rPr>
-      </w:pPr>
-      <w:r>
-        <w:rPr>
-          <w:rFonts w:cstheme="minorHAnsi"/>
-          <w:sz w:val="24"/>
-          <w:szCs w:val="24"/>
-        </w:rPr>
-        <w:t>Make login/registration/</w:t>
-      </w:r>
-      <w:proofErr w:type="spellStart"/>
-      <w:r>
-        <w:rPr>
-          <w:rFonts w:cstheme="minorHAnsi"/>
-          <w:sz w:val="24"/>
-          <w:szCs w:val="24"/>
-        </w:rPr>
-        <w:t>resetPassword</w:t>
-      </w:r>
-      <w:proofErr w:type="spellEnd"/>
-      <w:r>
-        <w:rPr>
-          <w:rFonts w:cstheme="minorHAnsi"/>
-          <w:sz w:val="24"/>
-          <w:szCs w:val="24"/>
-        </w:rPr>
-        <w:t xml:space="preserve"> views scrollable.</w:t>
-      </w:r>
-    </w:p>
-    <w:p>
-      <w:pPr>
-        <w:rPr>
-          <w:rFonts w:cstheme="minorHAnsi"/>
-          <w:sz w:val="24"/>
-          <w:szCs w:val="24"/>
-        </w:rPr>
-      </w:pPr>
-      <w:bookmarkStart w:id="0" w:name="_GoBack"/>
-      <w:bookmarkEnd w:id="0"/>
-    </w:p>
+    <w:p/>
     <w:sectPr>
       <w:pgSz w:w="12240" w:h="15840"/>
       <w:pgMar w:top="1134" w:right="850" w:bottom="1134" w:left="1701" w:header="708" w:footer="708" w:gutter="0"/>
@@ -959,6 +855,18 @@
       <w:szCs w:val="26"/>
     </w:rPr>
   </w:style>
+  <w:style w:type="character" w:styleId="a4">
+    <w:name w:val="FollowedHyperlink"/>
+    <w:basedOn w:val="a0"/>
+    <w:uiPriority w:val="99"/>
+    <w:semiHidden/>
+    <w:unhideWhenUsed/>
+    <w:rsid w:val="005E38F7"/>
+    <w:rPr>
+      <w:color w:val="954F72" w:themeColor="followedHyperlink"/>
+      <w:u w:val="single"/>
+    </w:rPr>
+  </w:style>
 </w:styles>
 </file>
 
@@ -1228,7 +1136,7 @@
 </file>
 
 <file path=customXml/itemProps1.xml><?xml version="1.0" encoding="utf-8"?>
-<ds:datastoreItem xmlns:ds="http://schemas.openxmlformats.org/officeDocument/2006/customXml" ds:itemID="{604E560A-B699-4F2A-8DAB-C2FB24F7EB36}">
+<ds:datastoreItem xmlns:ds="http://schemas.openxmlformats.org/officeDocument/2006/customXml" ds:itemID="{6DF690A1-A6EE-42A8-B856-1BD1DF6EBEAF}">
   <ds:schemaRefs>
     <ds:schemaRef ds:uri="http://schemas.openxmlformats.org/officeDocument/2006/bibliography"/>
   </ds:schemaRefs>

</xml_diff>

<commit_message>
Separated notes and tasks
</commit_message>
<xml_diff>
--- a/docs/Notes.docx
+++ b/docs/Notes.docx
@@ -160,11 +160,9 @@
       </w:r>
     </w:p>
     <w:p>
-      <w:proofErr w:type="spellStart"/>
       <w:r>
         <w:t>ReactiveX</w:t>
       </w:r>
-      <w:proofErr w:type="spellEnd"/>
       <w:r>
         <w:t xml:space="preserve"> – observer pattern</w:t>
       </w:r>
@@ -179,7 +177,6 @@
       </w:r>
     </w:p>
     <w:p>
-      <w:bookmarkStart w:id="0" w:name="_GoBack"/>
       <w:r>
         <w:rPr>
           <w:sz w:val="24"/>
@@ -239,7 +236,6 @@
         </w:rPr>
       </w:pPr>
     </w:p>
-    <w:bookmarkEnd w:id="0"/>
     <w:p>
       <w:pPr>
         <w:pStyle w:val="1"/>
@@ -299,51 +295,9 @@
           <w:t>https://codelabs.developers.google.com/codelabs/android-room-with-a-view/#0</w:t>
         </w:r>
       </w:hyperlink>
-    </w:p>
-    <w:p/>
-    <w:p>
-      <w:pPr>
-        <w:pStyle w:val="1"/>
-      </w:pPr>
-      <w:r>
-        <w:t>TODO:</w:t>
-      </w:r>
-    </w:p>
-    <w:p>
-      <w:r>
-        <w:t>Remove password reset token from DB so it’s not used more than once.</w:t>
-      </w:r>
-    </w:p>
-    <w:p>
-      <w:r>
-        <w:t xml:space="preserve">When </w:t>
-      </w:r>
-      <w:proofErr w:type="spellStart"/>
-      <w:proofErr w:type="gramStart"/>
-      <w:r>
-        <w:t>findOne</w:t>
-      </w:r>
-      <w:proofErr w:type="spellEnd"/>
-      <w:r>
-        <w:t>(</w:t>
-      </w:r>
-      <w:proofErr w:type="gramEnd"/>
-      <w:r>
-        <w:t>) doesn’t find any record in DB give a proper response to Android app.</w:t>
-      </w:r>
-    </w:p>
-    <w:p>
-      <w:r>
-        <w:t>Add check for existing email and username on user registration.</w:t>
-      </w:r>
-    </w:p>
-    <w:p>
-      <w:r>
-        <w:lastRenderedPageBreak/>
-        <w:t>Return an error when email is not valid or sanitize email.</w:t>
-      </w:r>
-    </w:p>
-    <w:p/>
+      <w:bookmarkStart w:id="0" w:name="_GoBack"/>
+      <w:bookmarkEnd w:id="0"/>
+    </w:p>
     <w:sectPr>
       <w:pgSz w:w="12240" w:h="15840"/>
       <w:pgMar w:top="1134" w:right="850" w:bottom="1134" w:left="1701" w:header="708" w:footer="708" w:gutter="0"/>
@@ -1136,7 +1090,7 @@
 </file>
 
 <file path=customXml/itemProps1.xml><?xml version="1.0" encoding="utf-8"?>
-<ds:datastoreItem xmlns:ds="http://schemas.openxmlformats.org/officeDocument/2006/customXml" ds:itemID="{6DF690A1-A6EE-42A8-B856-1BD1DF6EBEAF}">
+<ds:datastoreItem xmlns:ds="http://schemas.openxmlformats.org/officeDocument/2006/customXml" ds:itemID="{4AF32294-57A7-4344-8FDF-880AB989E141}">
   <ds:schemaRefs>
     <ds:schemaRef ds:uri="http://schemas.openxmlformats.org/officeDocument/2006/bibliography"/>
   </ds:schemaRefs>

</xml_diff>

<commit_message>
Non-working stub for OCR
</commit_message>
<xml_diff>
--- a/docs/Notes.docx
+++ b/docs/Notes.docx
@@ -4,7 +4,7 @@
   <w:body>
     <w:p>
       <w:pPr>
-        <w:pStyle w:val="1"/>
+        <w:pStyle w:val="Heading1"/>
       </w:pPr>
       <w:r>
         <w:t>Team members’ emails</w:t>
@@ -21,7 +21,7 @@
       <w:hyperlink r:id="rId5" w:history="1">
         <w:r>
           <w:rPr>
-            <w:rStyle w:val="a3"/>
+            <w:rStyle w:val="Hyperlink"/>
             <w:rFonts w:cstheme="minorHAnsi"/>
             <w:sz w:val="24"/>
             <w:szCs w:val="24"/>
@@ -41,7 +41,7 @@
       <w:hyperlink r:id="rId6" w:history="1">
         <w:r>
           <w:rPr>
-            <w:rStyle w:val="a3"/>
+            <w:rStyle w:val="Hyperlink"/>
             <w:rFonts w:cstheme="minorHAnsi"/>
             <w:sz w:val="24"/>
             <w:szCs w:val="24"/>
@@ -61,7 +61,7 @@
       <w:hyperlink r:id="rId7" w:history="1">
         <w:r>
           <w:rPr>
-            <w:rStyle w:val="a3"/>
+            <w:rStyle w:val="Hyperlink"/>
             <w:rFonts w:cstheme="minorHAnsi"/>
             <w:sz w:val="24"/>
             <w:szCs w:val="24"/>
@@ -81,7 +81,7 @@
       <w:hyperlink r:id="rId8" w:history="1">
         <w:r>
           <w:rPr>
-            <w:rStyle w:val="a3"/>
+            <w:rStyle w:val="Hyperlink"/>
             <w:rFonts w:cstheme="minorHAnsi"/>
             <w:sz w:val="24"/>
             <w:szCs w:val="24"/>
@@ -99,7 +99,7 @@
     </w:p>
     <w:p>
       <w:pPr>
-        <w:pStyle w:val="1"/>
+        <w:pStyle w:val="Heading1"/>
         <w:rPr>
           <w:shd w:val="clear" w:color="auto" w:fill="FFFFFF"/>
         </w:rPr>
@@ -120,7 +120,7 @@
       <w:hyperlink r:id="rId9" w:history="1">
         <w:r>
           <w:rPr>
-            <w:rStyle w:val="a3"/>
+            <w:rStyle w:val="Hyperlink"/>
             <w:rFonts w:cstheme="minorHAnsi"/>
             <w:sz w:val="24"/>
             <w:szCs w:val="24"/>
@@ -145,7 +145,7 @@
     </w:p>
     <w:p>
       <w:pPr>
-        <w:pStyle w:val="1"/>
+        <w:pStyle w:val="Heading1"/>
       </w:pPr>
       <w:r>
         <w:t>Libraries used:</w:t>
@@ -167,10 +167,20 @@
         <w:t xml:space="preserve"> – observer pattern</w:t>
       </w:r>
     </w:p>
+    <w:p>
+      <w:r>
+        <w:t>Tesseract</w:t>
+      </w:r>
+      <w:r>
+        <w:t xml:space="preserve"> – optical recognition of text</w:t>
+      </w:r>
+      <w:bookmarkStart w:id="0" w:name="_GoBack"/>
+      <w:bookmarkEnd w:id="0"/>
+    </w:p>
     <w:p/>
     <w:p>
       <w:pPr>
-        <w:pStyle w:val="1"/>
+        <w:pStyle w:val="Heading1"/>
       </w:pPr>
       <w:r>
         <w:t>Resources:</w:t>
@@ -187,7 +197,7 @@
       <w:hyperlink r:id="rId10" w:history="1">
         <w:r>
           <w:rPr>
-            <w:rStyle w:val="a3"/>
+            <w:rStyle w:val="Hyperlink"/>
             <w:rFonts w:cstheme="minorHAnsi"/>
           </w:rPr>
           <w:t>https://romannurik.github.io/AndroidAssetStudio/icons-launcher.html</w:t>
@@ -197,7 +207,7 @@
     <w:p>
       <w:pPr>
         <w:rPr>
-          <w:rStyle w:val="a3"/>
+          <w:rStyle w:val="Hyperlink"/>
           <w:rFonts w:cstheme="minorHAnsi"/>
         </w:rPr>
       </w:pPr>
@@ -207,7 +217,7 @@
       <w:hyperlink r:id="rId11" w:history="1">
         <w:r>
           <w:rPr>
-            <w:rStyle w:val="a3"/>
+            <w:rStyle w:val="Hyperlink"/>
             <w:rFonts w:cstheme="minorHAnsi"/>
           </w:rPr>
           <w:t>https://material.io/tools/icons</w:t>
@@ -221,7 +231,7 @@
       <w:hyperlink r:id="rId12" w:history="1">
         <w:r>
           <w:rPr>
-            <w:rStyle w:val="a3"/>
+            <w:rStyle w:val="Hyperlink"/>
             <w:rFonts w:cstheme="minorHAnsi"/>
           </w:rPr>
           <w:t>http://www.color-hex.com/</w:t>
@@ -238,7 +248,7 @@
     </w:p>
     <w:p>
       <w:pPr>
-        <w:pStyle w:val="1"/>
+        <w:pStyle w:val="Heading1"/>
       </w:pPr>
       <w:r>
         <w:t>Articles:</w:t>
@@ -251,7 +261,7 @@
       <w:hyperlink r:id="rId13" w:history="1">
         <w:r>
           <w:rPr>
-            <w:rStyle w:val="a3"/>
+            <w:rStyle w:val="Hyperlink"/>
           </w:rPr>
           <w:t>https://code.tutsplus.com/tutorials/sending-data-with-retrofit-2-http-client-for-android--cms-27845</w:t>
         </w:r>
@@ -264,7 +274,7 @@
       <w:hyperlink r:id="rId14" w:anchor=".WxmxFYpKguV" w:history="1">
         <w:r>
           <w:rPr>
-            <w:rStyle w:val="a3"/>
+            <w:rStyle w:val="Hyperlink"/>
           </w:rPr>
           <w:t>http://www.gadgetsaint.com/android/create-viewpager-tabs-android/#.WxmxFYpKguV</w:t>
         </w:r>
@@ -277,7 +287,7 @@
       <w:hyperlink r:id="rId15" w:history="1">
         <w:r>
           <w:rPr>
-            <w:rStyle w:val="a3"/>
+            <w:rStyle w:val="Hyperlink"/>
           </w:rPr>
           <w:t>https://medium.com/@ipaulpro/drag-and-swipe-with-recyclerview-b9456d2b1aaf</w:t>
         </w:r>
@@ -290,13 +300,11 @@
       <w:hyperlink r:id="rId16" w:anchor="0" w:history="1">
         <w:r>
           <w:rPr>
-            <w:rStyle w:val="a3"/>
+            <w:rStyle w:val="Hyperlink"/>
           </w:rPr>
           <w:t>https://codelabs.developers.google.com/codelabs/android-room-with-a-view/#0</w:t>
         </w:r>
       </w:hyperlink>
-      <w:bookmarkStart w:id="0" w:name="_GoBack"/>
-      <w:bookmarkEnd w:id="0"/>
     </w:p>
     <w:sectPr>
       <w:pgSz w:w="12240" w:h="15840"/>
@@ -698,15 +706,15 @@
     <w:lsdException w:name="List Table 6 Colorful Accent 6" w:uiPriority="51"/>
     <w:lsdException w:name="List Table 7 Colorful Accent 6" w:uiPriority="52"/>
   </w:latentStyles>
-  <w:style w:type="paragraph" w:default="1" w:styleId="a">
+  <w:style w:type="paragraph" w:default="1" w:styleId="Normal">
     <w:name w:val="Normal"/>
     <w:qFormat/>
   </w:style>
-  <w:style w:type="paragraph" w:styleId="1">
+  <w:style w:type="paragraph" w:styleId="Heading1">
     <w:name w:val="heading 1"/>
-    <w:basedOn w:val="a"/>
-    <w:next w:val="a"/>
-    <w:link w:val="10"/>
+    <w:basedOn w:val="Normal"/>
+    <w:next w:val="Normal"/>
+    <w:link w:val="Heading1Char"/>
     <w:uiPriority w:val="9"/>
     <w:qFormat/>
     <w:rsid w:val="00B21BF4"/>
@@ -723,11 +731,11 @@
       <w:szCs w:val="32"/>
     </w:rPr>
   </w:style>
-  <w:style w:type="paragraph" w:styleId="2">
+  <w:style w:type="paragraph" w:styleId="Heading2">
     <w:name w:val="heading 2"/>
-    <w:basedOn w:val="a"/>
-    <w:next w:val="a"/>
-    <w:link w:val="20"/>
+    <w:basedOn w:val="Normal"/>
+    <w:next w:val="Normal"/>
+    <w:link w:val="Heading2Char"/>
     <w:uiPriority w:val="9"/>
     <w:unhideWhenUsed/>
     <w:qFormat/>
@@ -745,13 +753,13 @@
       <w:szCs w:val="26"/>
     </w:rPr>
   </w:style>
-  <w:style w:type="character" w:default="1" w:styleId="a0">
+  <w:style w:type="character" w:default="1" w:styleId="DefaultParagraphFont">
     <w:name w:val="Default Paragraph Font"/>
     <w:uiPriority w:val="1"/>
     <w:semiHidden/>
     <w:unhideWhenUsed/>
   </w:style>
-  <w:style w:type="table" w:default="1" w:styleId="a1">
+  <w:style w:type="table" w:default="1" w:styleId="TableNormal">
     <w:name w:val="Normal Table"/>
     <w:uiPriority w:val="99"/>
     <w:semiHidden/>
@@ -766,15 +774,15 @@
       </w:tblCellMar>
     </w:tblPr>
   </w:style>
-  <w:style w:type="numbering" w:default="1" w:styleId="a2">
+  <w:style w:type="numbering" w:default="1" w:styleId="NoList">
     <w:name w:val="No List"/>
     <w:uiPriority w:val="99"/>
     <w:semiHidden/>
     <w:unhideWhenUsed/>
   </w:style>
-  <w:style w:type="character" w:styleId="a3">
+  <w:style w:type="character" w:styleId="Hyperlink">
     <w:name w:val="Hyperlink"/>
-    <w:basedOn w:val="a0"/>
+    <w:basedOn w:val="DefaultParagraphFont"/>
     <w:uiPriority w:val="99"/>
     <w:unhideWhenUsed/>
     <w:rsid w:val="00753755"/>
@@ -783,10 +791,10 @@
       <w:u w:val="single"/>
     </w:rPr>
   </w:style>
-  <w:style w:type="character" w:customStyle="1" w:styleId="10">
-    <w:name w:val="Заголовок 1 Знак"/>
-    <w:basedOn w:val="a0"/>
-    <w:link w:val="1"/>
+  <w:style w:type="character" w:customStyle="1" w:styleId="Heading1Char">
+    <w:name w:val="Heading 1 Char"/>
+    <w:basedOn w:val="DefaultParagraphFont"/>
+    <w:link w:val="Heading1"/>
     <w:uiPriority w:val="9"/>
     <w:rsid w:val="00B21BF4"/>
     <w:rPr>
@@ -796,10 +804,10 @@
       <w:szCs w:val="32"/>
     </w:rPr>
   </w:style>
-  <w:style w:type="character" w:customStyle="1" w:styleId="20">
-    <w:name w:val="Заголовок 2 Знак"/>
-    <w:basedOn w:val="a0"/>
-    <w:link w:val="2"/>
+  <w:style w:type="character" w:customStyle="1" w:styleId="Heading2Char">
+    <w:name w:val="Heading 2 Char"/>
+    <w:basedOn w:val="DefaultParagraphFont"/>
+    <w:link w:val="Heading2"/>
     <w:uiPriority w:val="9"/>
     <w:rsid w:val="00AA4796"/>
     <w:rPr>
@@ -809,9 +817,9 @@
       <w:szCs w:val="26"/>
     </w:rPr>
   </w:style>
-  <w:style w:type="character" w:styleId="a4">
+  <w:style w:type="character" w:styleId="FollowedHyperlink">
     <w:name w:val="FollowedHyperlink"/>
-    <w:basedOn w:val="a0"/>
+    <w:basedOn w:val="DefaultParagraphFont"/>
     <w:uiPriority w:val="99"/>
     <w:semiHidden/>
     <w:unhideWhenUsed/>
@@ -1090,7 +1098,7 @@
 </file>
 
 <file path=customXml/itemProps1.xml><?xml version="1.0" encoding="utf-8"?>
-<ds:datastoreItem xmlns:ds="http://schemas.openxmlformats.org/officeDocument/2006/customXml" ds:itemID="{4AF32294-57A7-4344-8FDF-880AB989E141}">
+<ds:datastoreItem xmlns:ds="http://schemas.openxmlformats.org/officeDocument/2006/customXml" ds:itemID="{D042E5FA-ECCB-4C3B-B342-43D992D4082B}">
   <ds:schemaRefs>
     <ds:schemaRef ds:uri="http://schemas.openxmlformats.org/officeDocument/2006/bibliography"/>
   </ds:schemaRefs>

</xml_diff>